<commit_message>
Final ideas added to the rep
</commit_message>
<xml_diff>
--- a/Manuals/FEA and Actuator manual.docx
+++ b/Manuals/FEA and Actuator manual.docx
@@ -8176,28 +8176,15 @@
         </w:rPr>
         <w:t xml:space="preserve">0.5: </w:t>
       </w:r>
-      <w:r>
-        <w:fldChar w:fldCharType="begin"/>
-      </w:r>
-      <w:r>
-        <w:rPr>
-          <w:lang w:val="en-US"/>
-        </w:rPr>
-        <w:instrText xml:space="preserve"> HYPERLINK "https://into-cps-association.github.io/download/" </w:instrText>
-      </w:r>
-      <w:r>
-        <w:fldChar w:fldCharType="separate"/>
-      </w:r>
-      <w:r>
-        <w:rPr>
-          <w:rStyle w:val="Lienhypertexte"/>
-          <w:lang w:val="en-US"/>
-        </w:rPr>
-        <w:t>Download (into-cps-association.github.io)</w:t>
-      </w:r>
-      <w:r>
-        <w:fldChar w:fldCharType="end"/>
-      </w:r>
+      <w:hyperlink r:id="rId28" w:history="1">
+        <w:r>
+          <w:rPr>
+            <w:rStyle w:val="Lienhypertexte"/>
+            <w:lang w:val="en-US"/>
+          </w:rPr>
+          <w:t>Download (into-cps-association.github.io)</w:t>
+        </w:r>
+      </w:hyperlink>
     </w:p>
     <w:p>
       <w:pPr>
@@ -8437,125 +8424,6 @@
             <wp:extent cx="5760720" cy="6121400"/>
             <wp:effectExtent l="0" t="0" r="0" b="0"/>
             <wp:docPr id="6" name="Image 6"/>
-            <wp:cNvGraphicFramePr>
-              <a:graphicFrameLocks xmlns:a="http://schemas.openxmlformats.org/drawingml/2006/main" noChangeAspect="1"/>
-            </wp:cNvGraphicFramePr>
-            <a:graphic xmlns:a="http://schemas.openxmlformats.org/drawingml/2006/main">
-              <a:graphicData uri="http://schemas.openxmlformats.org/drawingml/2006/picture">
-                <pic:pic xmlns:pic="http://schemas.openxmlformats.org/drawingml/2006/picture">
-                  <pic:nvPicPr>
-                    <pic:cNvPr id="1" name=""/>
-                    <pic:cNvPicPr/>
-                  </pic:nvPicPr>
-                  <pic:blipFill>
-                    <a:blip r:embed="rId28"/>
-                    <a:stretch>
-                      <a:fillRect/>
-                    </a:stretch>
-                  </pic:blipFill>
-                  <pic:spPr>
-                    <a:xfrm>
-                      <a:off x="0" y="0"/>
-                      <a:ext cx="5760720" cy="6121400"/>
-                    </a:xfrm>
-                    <a:prstGeom prst="rect">
-                      <a:avLst/>
-                    </a:prstGeom>
-                  </pic:spPr>
-                </pic:pic>
-              </a:graphicData>
-            </a:graphic>
-          </wp:inline>
-        </w:drawing>
-      </w:r>
-    </w:p>
-    <w:p>
-      <w:pPr>
-        <w:rPr>
-          <w:sz w:val="24"/>
-          <w:szCs w:val="24"/>
-          <w:lang w:val="en-US"/>
-        </w:rPr>
-      </w:pPr>
-      <w:r>
-        <w:rPr>
-          <w:sz w:val="24"/>
-          <w:szCs w:val="24"/>
-          <w:lang w:val="en-US"/>
-        </w:rPr>
-        <w:lastRenderedPageBreak/>
-        <w:t>Step</w:t>
-      </w:r>
-      <w:r>
-        <w:rPr>
-          <w:sz w:val="24"/>
-          <w:szCs w:val="24"/>
-          <w:lang w:val="en-US"/>
-        </w:rPr>
-        <w:t xml:space="preserve"> </w:t>
-      </w:r>
-      <w:r>
-        <w:rPr>
-          <w:sz w:val="24"/>
-          <w:szCs w:val="24"/>
-          <w:lang w:val="en-US"/>
-        </w:rPr>
-        <w:t>6</w:t>
-      </w:r>
-      <w:r>
-        <w:rPr>
-          <w:sz w:val="24"/>
-          <w:szCs w:val="24"/>
-          <w:lang w:val="en-US"/>
-        </w:rPr>
-        <w:t xml:space="preserve"> : </w:t>
-      </w:r>
-      <w:r>
-        <w:rPr>
-          <w:sz w:val="24"/>
-          <w:szCs w:val="24"/>
-          <w:lang w:val="en-US"/>
-        </w:rPr>
-        <w:t xml:space="preserve">If everything works this </w:t>
-      </w:r>
-      <w:r>
-        <w:rPr>
-          <w:sz w:val="24"/>
-          <w:szCs w:val="24"/>
-          <w:lang w:val="en-US"/>
-        </w:rPr>
-        <w:t xml:space="preserve">should be the state of the </w:t>
-      </w:r>
-      <w:proofErr w:type="spellStart"/>
-      <w:r>
-        <w:rPr>
-          <w:sz w:val="24"/>
-          <w:szCs w:val="24"/>
-          <w:lang w:val="en-US"/>
-        </w:rPr>
-        <w:t>fmpy</w:t>
-      </w:r>
-      <w:proofErr w:type="spellEnd"/>
-      <w:r>
-        <w:rPr>
-          <w:sz w:val="24"/>
-          <w:szCs w:val="24"/>
-          <w:lang w:val="en-US"/>
-        </w:rPr>
-        <w:t xml:space="preserve"> window</w:t>
-      </w:r>
-      <w:r>
-        <w:rPr>
-          <w:noProof/>
-          <w:sz w:val="24"/>
-          <w:szCs w:val="24"/>
-          <w:lang w:val="en-US"/>
-        </w:rPr>
-        <w:drawing>
-          <wp:inline distT="0" distB="0" distL="0" distR="0" wp14:anchorId="6D7148DB" wp14:editId="3E699219">
-            <wp:extent cx="5760720" cy="3060700"/>
-            <wp:effectExtent l="0" t="0" r="0" b="6350"/>
-            <wp:docPr id="11" name="Image 11"/>
             <wp:cNvGraphicFramePr>
               <a:graphicFrameLocks xmlns:a="http://schemas.openxmlformats.org/drawingml/2006/main" noChangeAspect="1"/>
             </wp:cNvGraphicFramePr>
@@ -8575,7 +8443,7 @@
                   <pic:spPr>
                     <a:xfrm>
                       <a:off x="0" y="0"/>
-                      <a:ext cx="5760720" cy="3060700"/>
+                      <a:ext cx="5760720" cy="6121400"/>
                     </a:xfrm>
                     <a:prstGeom prst="rect">
                       <a:avLst/>
@@ -8602,7 +8470,66 @@
           <w:szCs w:val="24"/>
           <w:lang w:val="en-US"/>
         </w:rPr>
-        <w:t>And here with the command line window next to it:</w:t>
+        <w:lastRenderedPageBreak/>
+        <w:t>Step</w:t>
+      </w:r>
+      <w:r>
+        <w:rPr>
+          <w:sz w:val="24"/>
+          <w:szCs w:val="24"/>
+          <w:lang w:val="en-US"/>
+        </w:rPr>
+        <w:t xml:space="preserve"> </w:t>
+      </w:r>
+      <w:r>
+        <w:rPr>
+          <w:sz w:val="24"/>
+          <w:szCs w:val="24"/>
+          <w:lang w:val="en-US"/>
+        </w:rPr>
+        <w:t>6</w:t>
+      </w:r>
+      <w:r>
+        <w:rPr>
+          <w:sz w:val="24"/>
+          <w:szCs w:val="24"/>
+          <w:lang w:val="en-US"/>
+        </w:rPr>
+        <w:t xml:space="preserve"> : </w:t>
+      </w:r>
+      <w:r>
+        <w:rPr>
+          <w:sz w:val="24"/>
+          <w:szCs w:val="24"/>
+          <w:lang w:val="en-US"/>
+        </w:rPr>
+        <w:t xml:space="preserve">If everything works this </w:t>
+      </w:r>
+      <w:r>
+        <w:rPr>
+          <w:sz w:val="24"/>
+          <w:szCs w:val="24"/>
+          <w:lang w:val="en-US"/>
+        </w:rPr>
+        <w:t xml:space="preserve">should be the state of the </w:t>
+      </w:r>
+      <w:proofErr w:type="spellStart"/>
+      <w:r>
+        <w:rPr>
+          <w:sz w:val="24"/>
+          <w:szCs w:val="24"/>
+          <w:lang w:val="en-US"/>
+        </w:rPr>
+        <w:t>fmpy</w:t>
+      </w:r>
+      <w:proofErr w:type="spellEnd"/>
+      <w:r>
+        <w:rPr>
+          <w:sz w:val="24"/>
+          <w:szCs w:val="24"/>
+          <w:lang w:val="en-US"/>
+        </w:rPr>
+        <w:t xml:space="preserve"> window</w:t>
       </w:r>
       <w:r>
         <w:rPr>
@@ -8612,10 +8539,10 @@
           <w:lang w:val="en-US"/>
         </w:rPr>
         <w:drawing>
-          <wp:inline distT="0" distB="0" distL="0" distR="0" wp14:anchorId="4FC1E928" wp14:editId="21103EBC">
-            <wp:extent cx="5760720" cy="3048635"/>
-            <wp:effectExtent l="0" t="0" r="0" b="0"/>
-            <wp:docPr id="12" name="Image 12"/>
+          <wp:inline distT="0" distB="0" distL="0" distR="0" wp14:anchorId="6D7148DB" wp14:editId="3E699219">
+            <wp:extent cx="5760720" cy="3060700"/>
+            <wp:effectExtent l="0" t="0" r="0" b="6350"/>
+            <wp:docPr id="11" name="Image 11"/>
             <wp:cNvGraphicFramePr>
               <a:graphicFrameLocks xmlns:a="http://schemas.openxmlformats.org/drawingml/2006/main" noChangeAspect="1"/>
             </wp:cNvGraphicFramePr>
@@ -8635,7 +8562,7 @@
                   <pic:spPr>
                     <a:xfrm>
                       <a:off x="0" y="0"/>
-                      <a:ext cx="5760720" cy="3048635"/>
+                      <a:ext cx="5760720" cy="3060700"/>
                     </a:xfrm>
                     <a:prstGeom prst="rect">
                       <a:avLst/>
@@ -8662,16 +8589,7 @@
           <w:szCs w:val="24"/>
           <w:lang w:val="en-US"/>
         </w:rPr>
-        <w:lastRenderedPageBreak/>
-        <w:t xml:space="preserve">Then if you press the </w:t>
-      </w:r>
-      <w:r>
-        <w:rPr>
-          <w:sz w:val="24"/>
-          <w:szCs w:val="24"/>
-          <w:lang w:val="en-US"/>
-        </w:rPr>
-        <w:t>button on the top this should be the result:</w:t>
+        <w:t>And here with the command line window next to it:</w:t>
       </w:r>
       <w:r>
         <w:rPr>
@@ -8681,10 +8599,10 @@
           <w:lang w:val="en-US"/>
         </w:rPr>
         <w:drawing>
-          <wp:inline distT="0" distB="0" distL="0" distR="0" wp14:anchorId="18B9A1C2" wp14:editId="541205EC">
-            <wp:extent cx="5760720" cy="3054350"/>
+          <wp:inline distT="0" distB="0" distL="0" distR="0" wp14:anchorId="4FC1E928" wp14:editId="21103EBC">
+            <wp:extent cx="5760720" cy="3048635"/>
             <wp:effectExtent l="0" t="0" r="0" b="0"/>
-            <wp:docPr id="13" name="Image 13"/>
+            <wp:docPr id="12" name="Image 12"/>
             <wp:cNvGraphicFramePr>
               <a:graphicFrameLocks xmlns:a="http://schemas.openxmlformats.org/drawingml/2006/main" noChangeAspect="1"/>
             </wp:cNvGraphicFramePr>
@@ -8704,6 +8622,75 @@
                   <pic:spPr>
                     <a:xfrm>
                       <a:off x="0" y="0"/>
+                      <a:ext cx="5760720" cy="3048635"/>
+                    </a:xfrm>
+                    <a:prstGeom prst="rect">
+                      <a:avLst/>
+                    </a:prstGeom>
+                  </pic:spPr>
+                </pic:pic>
+              </a:graphicData>
+            </a:graphic>
+          </wp:inline>
+        </w:drawing>
+      </w:r>
+    </w:p>
+    <w:p>
+      <w:pPr>
+        <w:rPr>
+          <w:sz w:val="24"/>
+          <w:szCs w:val="24"/>
+          <w:lang w:val="en-US"/>
+        </w:rPr>
+      </w:pPr>
+      <w:r>
+        <w:rPr>
+          <w:sz w:val="24"/>
+          <w:szCs w:val="24"/>
+          <w:lang w:val="en-US"/>
+        </w:rPr>
+        <w:lastRenderedPageBreak/>
+        <w:t xml:space="preserve">Then if you press the </w:t>
+      </w:r>
+      <w:r>
+        <w:rPr>
+          <w:sz w:val="24"/>
+          <w:szCs w:val="24"/>
+          <w:lang w:val="en-US"/>
+        </w:rPr>
+        <w:t>button on the top this should be the result:</w:t>
+      </w:r>
+      <w:r>
+        <w:rPr>
+          <w:noProof/>
+          <w:sz w:val="24"/>
+          <w:szCs w:val="24"/>
+          <w:lang w:val="en-US"/>
+        </w:rPr>
+        <w:drawing>
+          <wp:inline distT="0" distB="0" distL="0" distR="0" wp14:anchorId="18B9A1C2" wp14:editId="541205EC">
+            <wp:extent cx="5760720" cy="3054350"/>
+            <wp:effectExtent l="0" t="0" r="0" b="0"/>
+            <wp:docPr id="13" name="Image 13"/>
+            <wp:cNvGraphicFramePr>
+              <a:graphicFrameLocks xmlns:a="http://schemas.openxmlformats.org/drawingml/2006/main" noChangeAspect="1"/>
+            </wp:cNvGraphicFramePr>
+            <a:graphic xmlns:a="http://schemas.openxmlformats.org/drawingml/2006/main">
+              <a:graphicData uri="http://schemas.openxmlformats.org/drawingml/2006/picture">
+                <pic:pic xmlns:pic="http://schemas.openxmlformats.org/drawingml/2006/picture">
+                  <pic:nvPicPr>
+                    <pic:cNvPr id="1" name=""/>
+                    <pic:cNvPicPr/>
+                  </pic:nvPicPr>
+                  <pic:blipFill>
+                    <a:blip r:embed="rId32"/>
+                    <a:stretch>
+                      <a:fillRect/>
+                    </a:stretch>
+                  </pic:blipFill>
+                  <pic:spPr>
+                    <a:xfrm>
+                      <a:off x="0" y="0"/>
                       <a:ext cx="5760720" cy="3054350"/>
                     </a:xfrm>
                     <a:prstGeom prst="rect">
@@ -8943,7 +8930,7 @@
                     <pic:cNvPicPr/>
                   </pic:nvPicPr>
                   <pic:blipFill>
-                    <a:blip r:embed="rId32"/>
+                    <a:blip r:embed="rId33"/>
                     <a:stretch>
                       <a:fillRect/>
                     </a:stretch>
@@ -9108,7 +9095,7 @@
         </w:rPr>
         <w:t xml:space="preserve">into-cps.exe from this link: </w:t>
       </w:r>
-      <w:hyperlink r:id="rId33" w:history="1">
+      <w:hyperlink r:id="rId34" w:history="1">
         <w:r>
           <w:rPr>
             <w:rStyle w:val="Lienhypertexte"/>
@@ -9380,7 +9367,85 @@
           <w:szCs w:val="24"/>
           <w:lang w:val="en-US"/>
         </w:rPr>
-        <w:t>This should be the next window appearing on your screen.</w:t>
+        <w:t xml:space="preserve">Please note that you also need to remove the random input generator in both model.py for the FMUs, if you have your own set of inputs for a co-sim. The function to take out and all its calls is </w:t>
+      </w:r>
+      <w:proofErr w:type="spellStart"/>
+      <w:r>
+        <w:rPr>
+          <w:sz w:val="24"/>
+          <w:szCs w:val="24"/>
+          <w:lang w:val="en-US"/>
+        </w:rPr>
+        <w:t>update_inputs</w:t>
+      </w:r>
+      <w:proofErr w:type="spellEnd"/>
+      <w:r>
+        <w:rPr>
+          <w:sz w:val="24"/>
+          <w:szCs w:val="24"/>
+          <w:lang w:val="en-US"/>
+        </w:rPr>
+        <w:t>() in the cantilever FMU</w:t>
+      </w:r>
+      <w:r>
+        <w:rPr>
+          <w:sz w:val="24"/>
+          <w:szCs w:val="24"/>
+          <w:lang w:val="en-US"/>
+        </w:rPr>
+        <w:t xml:space="preserve">s. For the actuator FMU, the </w:t>
+      </w:r>
+      <w:proofErr w:type="spellStart"/>
+      <w:r>
+        <w:rPr>
+          <w:sz w:val="24"/>
+          <w:szCs w:val="24"/>
+          <w:lang w:val="en-US"/>
+        </w:rPr>
+        <w:t>actuators_output</w:t>
+      </w:r>
+      <w:proofErr w:type="spellEnd"/>
+      <w:r>
+        <w:rPr>
+          <w:sz w:val="24"/>
+          <w:szCs w:val="24"/>
+          <w:lang w:val="en-US"/>
+        </w:rPr>
+        <w:t>() needs to be modified to stop the random input generation.</w:t>
+      </w:r>
+    </w:p>
+    <w:p>
+      <w:pPr>
+        <w:rPr>
+          <w:sz w:val="24"/>
+          <w:szCs w:val="24"/>
+          <w:lang w:val="en-US"/>
+        </w:rPr>
+      </w:pPr>
+    </w:p>
+    <w:p>
+      <w:pPr>
+        <w:rPr>
+          <w:sz w:val="24"/>
+          <w:szCs w:val="24"/>
+          <w:lang w:val="en-US"/>
+        </w:rPr>
+      </w:pPr>
+      <w:r>
+        <w:rPr>
+          <w:sz w:val="24"/>
+          <w:szCs w:val="24"/>
+          <w:lang w:val="en-US"/>
+        </w:rPr>
+        <w:t>This should be the next window</w:t>
+      </w:r>
+      <w:r>
+        <w:rPr>
+          <w:sz w:val="24"/>
+          <w:szCs w:val="24"/>
+          <w:lang w:val="en-US"/>
+        </w:rPr>
+        <w:t xml:space="preserve"> appearing on your screen.</w:t>
       </w:r>
       <w:r>
         <w:rPr>
@@ -9419,91 +9484,6 @@
                 <pic:pic xmlns:pic="http://schemas.openxmlformats.org/drawingml/2006/picture">
                   <pic:nvPicPr>
                     <pic:cNvPr id="17" name="Image 17" descr="Une image contenant texte&#10;&#10;Description générée automatiquement"/>
-                    <pic:cNvPicPr/>
-                  </pic:nvPicPr>
-                  <pic:blipFill>
-                    <a:blip r:embed="rId34"/>
-                    <a:stretch>
-                      <a:fillRect/>
-                    </a:stretch>
-                  </pic:blipFill>
-                  <pic:spPr>
-                    <a:xfrm>
-                      <a:off x="0" y="0"/>
-                      <a:ext cx="5760720" cy="4346575"/>
-                    </a:xfrm>
-                    <a:prstGeom prst="rect">
-                      <a:avLst/>
-                    </a:prstGeom>
-                  </pic:spPr>
-                </pic:pic>
-              </a:graphicData>
-            </a:graphic>
-          </wp:inline>
-        </w:drawing>
-      </w:r>
-    </w:p>
-    <w:p>
-      <w:pPr>
-        <w:rPr>
-          <w:sz w:val="24"/>
-          <w:szCs w:val="24"/>
-          <w:lang w:val="en-US"/>
-        </w:rPr>
-      </w:pPr>
-      <w:r>
-        <w:rPr>
-          <w:sz w:val="24"/>
-          <w:szCs w:val="24"/>
-          <w:lang w:val="en-US"/>
-        </w:rPr>
-        <w:lastRenderedPageBreak/>
-        <w:t>Go to file/New project</w:t>
-      </w:r>
-      <w:r>
-        <w:rPr>
-          <w:sz w:val="24"/>
-          <w:szCs w:val="24"/>
-          <w:lang w:val="en-US"/>
-        </w:rPr>
-        <w:t xml:space="preserve">, name your project and </w:t>
-      </w:r>
-      <w:r>
-        <w:rPr>
-          <w:sz w:val="24"/>
-          <w:szCs w:val="24"/>
-          <w:lang w:val="en-US"/>
-        </w:rPr>
-        <w:t>select the folder in which the save the Co-simulation files</w:t>
-      </w:r>
-      <w:r>
-        <w:rPr>
-          <w:sz w:val="24"/>
-          <w:szCs w:val="24"/>
-          <w:lang w:val="en-US"/>
-        </w:rPr>
-        <w:t>, and validate with the create button.</w:t>
-      </w:r>
-      <w:r>
-        <w:rPr>
-          <w:noProof/>
-          <w:sz w:val="24"/>
-          <w:szCs w:val="24"/>
-          <w:lang w:val="en-US"/>
-        </w:rPr>
-        <w:drawing>
-          <wp:inline distT="0" distB="0" distL="0" distR="0" wp14:anchorId="7363E614" wp14:editId="2F26F78A">
-            <wp:extent cx="5760720" cy="4346575"/>
-            <wp:effectExtent l="0" t="0" r="0" b="0"/>
-            <wp:docPr id="28" name="Image 28" descr="Une image contenant texte&#10;&#10;Description générée automatiquement"/>
-            <wp:cNvGraphicFramePr>
-              <a:graphicFrameLocks xmlns:a="http://schemas.openxmlformats.org/drawingml/2006/main" noChangeAspect="1"/>
-            </wp:cNvGraphicFramePr>
-            <a:graphic xmlns:a="http://schemas.openxmlformats.org/drawingml/2006/main">
-              <a:graphicData uri="http://schemas.openxmlformats.org/drawingml/2006/picture">
-                <pic:pic xmlns:pic="http://schemas.openxmlformats.org/drawingml/2006/picture">
-                  <pic:nvPicPr>
-                    <pic:cNvPr id="28" name="Image 28" descr="Une image contenant texte&#10;&#10;Description générée automatiquement"/>
                     <pic:cNvPicPr/>
                   </pic:nvPicPr>
                   <pic:blipFill>
@@ -9538,6 +9518,91 @@
       </w:pPr>
       <w:r>
         <w:rPr>
+          <w:sz w:val="24"/>
+          <w:szCs w:val="24"/>
+          <w:lang w:val="en-US"/>
+        </w:rPr>
+        <w:lastRenderedPageBreak/>
+        <w:t>Go to file/New project</w:t>
+      </w:r>
+      <w:r>
+        <w:rPr>
+          <w:sz w:val="24"/>
+          <w:szCs w:val="24"/>
+          <w:lang w:val="en-US"/>
+        </w:rPr>
+        <w:t xml:space="preserve">, name your project and </w:t>
+      </w:r>
+      <w:r>
+        <w:rPr>
+          <w:sz w:val="24"/>
+          <w:szCs w:val="24"/>
+          <w:lang w:val="en-US"/>
+        </w:rPr>
+        <w:t>select the folder in which the save the Co-simulation files</w:t>
+      </w:r>
+      <w:r>
+        <w:rPr>
+          <w:sz w:val="24"/>
+          <w:szCs w:val="24"/>
+          <w:lang w:val="en-US"/>
+        </w:rPr>
+        <w:t>, and validate with the create button.</w:t>
+      </w:r>
+      <w:r>
+        <w:rPr>
+          <w:noProof/>
+          <w:sz w:val="24"/>
+          <w:szCs w:val="24"/>
+          <w:lang w:val="en-US"/>
+        </w:rPr>
+        <w:drawing>
+          <wp:inline distT="0" distB="0" distL="0" distR="0" wp14:anchorId="7363E614" wp14:editId="2F26F78A">
+            <wp:extent cx="5760720" cy="4346575"/>
+            <wp:effectExtent l="0" t="0" r="0" b="0"/>
+            <wp:docPr id="28" name="Image 28" descr="Une image contenant texte&#10;&#10;Description générée automatiquement"/>
+            <wp:cNvGraphicFramePr>
+              <a:graphicFrameLocks xmlns:a="http://schemas.openxmlformats.org/drawingml/2006/main" noChangeAspect="1"/>
+            </wp:cNvGraphicFramePr>
+            <a:graphic xmlns:a="http://schemas.openxmlformats.org/drawingml/2006/main">
+              <a:graphicData uri="http://schemas.openxmlformats.org/drawingml/2006/picture">
+                <pic:pic xmlns:pic="http://schemas.openxmlformats.org/drawingml/2006/picture">
+                  <pic:nvPicPr>
+                    <pic:cNvPr id="28" name="Image 28" descr="Une image contenant texte&#10;&#10;Description générée automatiquement"/>
+                    <pic:cNvPicPr/>
+                  </pic:nvPicPr>
+                  <pic:blipFill>
+                    <a:blip r:embed="rId36"/>
+                    <a:stretch>
+                      <a:fillRect/>
+                    </a:stretch>
+                  </pic:blipFill>
+                  <pic:spPr>
+                    <a:xfrm>
+                      <a:off x="0" y="0"/>
+                      <a:ext cx="5760720" cy="4346575"/>
+                    </a:xfrm>
+                    <a:prstGeom prst="rect">
+                      <a:avLst/>
+                    </a:prstGeom>
+                  </pic:spPr>
+                </pic:pic>
+              </a:graphicData>
+            </a:graphic>
+          </wp:inline>
+        </w:drawing>
+      </w:r>
+    </w:p>
+    <w:p>
+      <w:pPr>
+        <w:rPr>
+          <w:sz w:val="24"/>
+          <w:szCs w:val="24"/>
+          <w:lang w:val="en-US"/>
+        </w:rPr>
+      </w:pPr>
+      <w:r>
+        <w:rPr>
           <w:noProof/>
           <w:sz w:val="24"/>
           <w:szCs w:val="24"/>
@@ -9559,7 +9624,7 @@
                     <pic:cNvPicPr/>
                   </pic:nvPicPr>
                   <pic:blipFill>
-                    <a:blip r:embed="rId36"/>
+                    <a:blip r:embed="rId37"/>
                     <a:stretch>
                       <a:fillRect/>
                     </a:stretch>
@@ -9646,7 +9711,7 @@
                     <pic:cNvPicPr/>
                   </pic:nvPicPr>
                   <pic:blipFill rotWithShape="1">
-                    <a:blip r:embed="rId37"/>
+                    <a:blip r:embed="rId38"/>
                     <a:srcRect l="13949"/>
                     <a:stretch/>
                   </pic:blipFill>
@@ -9696,7 +9761,7 @@
                     <pic:cNvPicPr/>
                   </pic:nvPicPr>
                   <pic:blipFill>
-                    <a:blip r:embed="rId38"/>
+                    <a:blip r:embed="rId39"/>
                     <a:stretch>
                       <a:fillRect/>
                     </a:stretch>
@@ -9778,57 +9843,6 @@
             <wp:extent cx="5303980" cy="3726503"/>
             <wp:effectExtent l="0" t="0" r="0" b="7620"/>
             <wp:docPr id="32" name="Image 32"/>
-            <wp:cNvGraphicFramePr>
-              <a:graphicFrameLocks xmlns:a="http://schemas.openxmlformats.org/drawingml/2006/main" noChangeAspect="1"/>
-            </wp:cNvGraphicFramePr>
-            <a:graphic xmlns:a="http://schemas.openxmlformats.org/drawingml/2006/main">
-              <a:graphicData uri="http://schemas.openxmlformats.org/drawingml/2006/picture">
-                <pic:pic xmlns:pic="http://schemas.openxmlformats.org/drawingml/2006/picture">
-                  <pic:nvPicPr>
-                    <pic:cNvPr id="1" name=""/>
-                    <pic:cNvPicPr/>
-                  </pic:nvPicPr>
-                  <pic:blipFill>
-                    <a:blip r:embed="rId39"/>
-                    <a:stretch>
-                      <a:fillRect/>
-                    </a:stretch>
-                  </pic:blipFill>
-                  <pic:spPr>
-                    <a:xfrm>
-                      <a:off x="0" y="0"/>
-                      <a:ext cx="5303980" cy="3726503"/>
-                    </a:xfrm>
-                    <a:prstGeom prst="rect">
-                      <a:avLst/>
-                    </a:prstGeom>
-                  </pic:spPr>
-                </pic:pic>
-              </a:graphicData>
-            </a:graphic>
-          </wp:inline>
-        </w:drawing>
-      </w:r>
-      <w:r>
-        <w:rPr>
-          <w:sz w:val="24"/>
-          <w:szCs w:val="24"/>
-          <w:lang w:val="en-US"/>
-        </w:rPr>
-        <w:br/>
-      </w:r>
-      <w:r>
-        <w:rPr>
-          <w:noProof/>
-          <w:sz w:val="24"/>
-          <w:szCs w:val="24"/>
-          <w:lang w:val="en-US"/>
-        </w:rPr>
-        <w:drawing>
-          <wp:inline distT="0" distB="0" distL="0" distR="0" wp14:anchorId="6A69E569" wp14:editId="462805A3">
-            <wp:extent cx="5760720" cy="3060700"/>
-            <wp:effectExtent l="0" t="0" r="0" b="6350"/>
-            <wp:docPr id="33" name="Image 33"/>
             <wp:cNvGraphicFramePr>
               <a:graphicFrameLocks xmlns:a="http://schemas.openxmlformats.org/drawingml/2006/main" noChangeAspect="1"/>
             </wp:cNvGraphicFramePr>
@@ -9848,7 +9862,7 @@
                   <pic:spPr>
                     <a:xfrm>
                       <a:off x="0" y="0"/>
-                      <a:ext cx="5760720" cy="3060700"/>
+                      <a:ext cx="5303980" cy="3726503"/>
                     </a:xfrm>
                     <a:prstGeom prst="rect">
                       <a:avLst/>
@@ -9860,48 +9874,6 @@
           </wp:inline>
         </w:drawing>
       </w:r>
-    </w:p>
-    <w:p>
-      <w:pPr>
-        <w:rPr>
-          <w:sz w:val="24"/>
-          <w:szCs w:val="24"/>
-          <w:lang w:val="en-US"/>
-        </w:rPr>
-      </w:pPr>
-      <w:r>
-        <w:rPr>
-          <w:sz w:val="24"/>
-          <w:szCs w:val="24"/>
-          <w:lang w:val="en-US"/>
-        </w:rPr>
-        <w:lastRenderedPageBreak/>
-        <w:t>Open configuration, click Edit</w:t>
-      </w:r>
-      <w:r>
-        <w:rPr>
-          <w:sz w:val="24"/>
-          <w:szCs w:val="24"/>
-          <w:lang w:val="en-US"/>
-        </w:rPr>
-        <w:t xml:space="preserve">, add each FMU folder from the FMUs folder, name them accordingly </w:t>
-      </w:r>
-      <w:r>
-        <w:rPr>
-          <w:sz w:val="24"/>
-          <w:szCs w:val="24"/>
-          <w:lang w:val="en-US"/>
-        </w:rPr>
-        <w:t>in the keys text space</w:t>
-      </w:r>
-      <w:r>
-        <w:rPr>
-          <w:sz w:val="24"/>
-          <w:szCs w:val="24"/>
-          <w:lang w:val="en-US"/>
-        </w:rPr>
-        <w:t>.</w:t>
-      </w:r>
       <w:r>
         <w:rPr>
           <w:sz w:val="24"/>
@@ -9918,10 +9890,10 @@
           <w:lang w:val="en-US"/>
         </w:rPr>
         <w:drawing>
-          <wp:inline distT="0" distB="0" distL="0" distR="0" wp14:anchorId="58BFF0B8" wp14:editId="7C89AC53">
+          <wp:inline distT="0" distB="0" distL="0" distR="0" wp14:anchorId="6A69E569" wp14:editId="462805A3">
             <wp:extent cx="5760720" cy="3060700"/>
             <wp:effectExtent l="0" t="0" r="0" b="6350"/>
-            <wp:docPr id="34" name="Image 34"/>
+            <wp:docPr id="33" name="Image 33"/>
             <wp:cNvGraphicFramePr>
               <a:graphicFrameLocks xmlns:a="http://schemas.openxmlformats.org/drawingml/2006/main" noChangeAspect="1"/>
             </wp:cNvGraphicFramePr>
@@ -9968,128 +9940,32 @@
           <w:szCs w:val="24"/>
           <w:lang w:val="en-US"/>
         </w:rPr>
-        <w:t>A</w:t>
-      </w:r>
-      <w:r>
-        <w:rPr>
-          <w:sz w:val="24"/>
-          <w:szCs w:val="24"/>
-          <w:lang w:val="en-US"/>
-        </w:rPr>
-        <w:t xml:space="preserve">dd one instance of each </w:t>
-      </w:r>
-      <w:proofErr w:type="spellStart"/>
-      <w:r>
-        <w:rPr>
-          <w:sz w:val="24"/>
-          <w:szCs w:val="24"/>
-          <w:lang w:val="en-US"/>
-        </w:rPr>
-        <w:t>fmu</w:t>
-      </w:r>
-      <w:proofErr w:type="spellEnd"/>
-    </w:p>
-    <w:p>
-      <w:pPr>
-        <w:rPr>
-          <w:sz w:val="24"/>
-          <w:szCs w:val="24"/>
-          <w:lang w:val="en-US"/>
-        </w:rPr>
-      </w:pPr>
-      <w:r>
-        <w:rPr>
-          <w:sz w:val="24"/>
-          <w:szCs w:val="24"/>
-          <w:lang w:val="en-US"/>
-        </w:rPr>
-        <w:t xml:space="preserve">And add </w:t>
-      </w:r>
-      <w:r>
-        <w:rPr>
-          <w:sz w:val="24"/>
-          <w:szCs w:val="24"/>
-          <w:lang w:val="en-US"/>
-        </w:rPr>
-        <w:t xml:space="preserve">every </w:t>
-      </w:r>
-      <w:r>
-        <w:rPr>
-          <w:sz w:val="24"/>
-          <w:szCs w:val="24"/>
-          <w:lang w:val="en-US"/>
-        </w:rPr>
-        <w:t>link between inputs and outputs of the FMUs with the connection section</w:t>
-      </w:r>
-      <w:r>
-        <w:rPr>
-          <w:sz w:val="24"/>
-          <w:szCs w:val="24"/>
-          <w:lang w:val="en-US"/>
-        </w:rPr>
-        <w:t xml:space="preserve">. Here </w:t>
-      </w:r>
-      <w:r>
-        <w:rPr>
-          <w:sz w:val="24"/>
-          <w:szCs w:val="24"/>
-          <w:lang w:val="en-US"/>
-        </w:rPr>
-        <w:t xml:space="preserve">the </w:t>
-      </w:r>
-      <w:proofErr w:type="spellStart"/>
-      <w:r>
-        <w:rPr>
-          <w:sz w:val="24"/>
-          <w:szCs w:val="24"/>
-          <w:lang w:val="en-US"/>
-        </w:rPr>
-        <w:t>ux</w:t>
-      </w:r>
-      <w:proofErr w:type="spellEnd"/>
-      <w:r>
-        <w:rPr>
-          <w:sz w:val="24"/>
-          <w:szCs w:val="24"/>
-          <w:lang w:val="en-US"/>
-        </w:rPr>
-        <w:t xml:space="preserve"> </w:t>
-      </w:r>
-      <w:proofErr w:type="spellStart"/>
-      <w:r>
-        <w:rPr>
-          <w:sz w:val="24"/>
-          <w:szCs w:val="24"/>
-          <w:lang w:val="en-US"/>
-        </w:rPr>
-        <w:t>ouput</w:t>
-      </w:r>
-      <w:proofErr w:type="spellEnd"/>
-      <w:r>
-        <w:rPr>
-          <w:sz w:val="24"/>
-          <w:szCs w:val="24"/>
-          <w:lang w:val="en-US"/>
-        </w:rPr>
-        <w:t xml:space="preserve"> from act is linked to the </w:t>
-      </w:r>
-      <w:proofErr w:type="spellStart"/>
-      <w:r>
-        <w:rPr>
-          <w:sz w:val="24"/>
-          <w:szCs w:val="24"/>
-          <w:lang w:val="en-US"/>
-        </w:rPr>
-        <w:t>ux</w:t>
-      </w:r>
-      <w:proofErr w:type="spellEnd"/>
-      <w:r>
-        <w:rPr>
-          <w:sz w:val="24"/>
-          <w:szCs w:val="24"/>
-          <w:lang w:val="en-US"/>
-        </w:rPr>
-        <w:t xml:space="preserve"> input from can</w:t>
+        <w:lastRenderedPageBreak/>
+        <w:t>Open configuration, click Edit</w:t>
+      </w:r>
+      <w:r>
+        <w:rPr>
+          <w:sz w:val="24"/>
+          <w:szCs w:val="24"/>
+          <w:lang w:val="en-US"/>
+        </w:rPr>
+        <w:t xml:space="preserve">, add each FMU folder from the FMUs folder, name them accordingly </w:t>
+      </w:r>
+      <w:r>
+        <w:rPr>
+          <w:sz w:val="24"/>
+          <w:szCs w:val="24"/>
+          <w:lang w:val="en-US"/>
+        </w:rPr>
+        <w:t>in the keys text space</w:t>
+      </w:r>
+      <w:r>
+        <w:rPr>
+          <w:sz w:val="24"/>
+          <w:szCs w:val="24"/>
+          <w:lang w:val="en-US"/>
+        </w:rPr>
+        <w:t>.</w:t>
       </w:r>
       <w:r>
         <w:rPr>
@@ -10107,10 +9983,10 @@
           <w:lang w:val="en-US"/>
         </w:rPr>
         <w:drawing>
-          <wp:inline distT="0" distB="0" distL="0" distR="0" wp14:anchorId="56FB06D7" wp14:editId="17075C66">
+          <wp:inline distT="0" distB="0" distL="0" distR="0" wp14:anchorId="58BFF0B8" wp14:editId="7C89AC53">
             <wp:extent cx="5760720" cy="3060700"/>
             <wp:effectExtent l="0" t="0" r="0" b="6350"/>
-            <wp:docPr id="35" name="Image 35"/>
+            <wp:docPr id="34" name="Image 34"/>
             <wp:cNvGraphicFramePr>
               <a:graphicFrameLocks xmlns:a="http://schemas.openxmlformats.org/drawingml/2006/main" noChangeAspect="1"/>
             </wp:cNvGraphicFramePr>
@@ -10142,6 +10018,144 @@
           </wp:inline>
         </w:drawing>
       </w:r>
+    </w:p>
+    <w:p>
+      <w:pPr>
+        <w:rPr>
+          <w:sz w:val="24"/>
+          <w:szCs w:val="24"/>
+          <w:lang w:val="en-US"/>
+        </w:rPr>
+      </w:pPr>
+      <w:r>
+        <w:rPr>
+          <w:sz w:val="24"/>
+          <w:szCs w:val="24"/>
+          <w:lang w:val="en-US"/>
+        </w:rPr>
+        <w:t>A</w:t>
+      </w:r>
+      <w:r>
+        <w:rPr>
+          <w:sz w:val="24"/>
+          <w:szCs w:val="24"/>
+          <w:lang w:val="en-US"/>
+        </w:rPr>
+        <w:t xml:space="preserve">dd one instance of each </w:t>
+      </w:r>
+      <w:proofErr w:type="spellStart"/>
+      <w:r>
+        <w:rPr>
+          <w:sz w:val="24"/>
+          <w:szCs w:val="24"/>
+          <w:lang w:val="en-US"/>
+        </w:rPr>
+        <w:t>fmu</w:t>
+      </w:r>
+      <w:proofErr w:type="spellEnd"/>
+    </w:p>
+    <w:p>
+      <w:pPr>
+        <w:rPr>
+          <w:sz w:val="24"/>
+          <w:szCs w:val="24"/>
+          <w:lang w:val="en-US"/>
+        </w:rPr>
+      </w:pPr>
+      <w:r>
+        <w:rPr>
+          <w:sz w:val="24"/>
+          <w:szCs w:val="24"/>
+          <w:lang w:val="en-US"/>
+        </w:rPr>
+        <w:t xml:space="preserve">And add </w:t>
+      </w:r>
+      <w:r>
+        <w:rPr>
+          <w:sz w:val="24"/>
+          <w:szCs w:val="24"/>
+          <w:lang w:val="en-US"/>
+        </w:rPr>
+        <w:t xml:space="preserve">every </w:t>
+      </w:r>
+      <w:r>
+        <w:rPr>
+          <w:sz w:val="24"/>
+          <w:szCs w:val="24"/>
+          <w:lang w:val="en-US"/>
+        </w:rPr>
+        <w:t>link between inputs and outputs of the FMUs with the connection section</w:t>
+      </w:r>
+      <w:r>
+        <w:rPr>
+          <w:sz w:val="24"/>
+          <w:szCs w:val="24"/>
+          <w:lang w:val="en-US"/>
+        </w:rPr>
+        <w:t xml:space="preserve">. Here </w:t>
+      </w:r>
+      <w:r>
+        <w:rPr>
+          <w:sz w:val="24"/>
+          <w:szCs w:val="24"/>
+          <w:lang w:val="en-US"/>
+        </w:rPr>
+        <w:t xml:space="preserve">the </w:t>
+      </w:r>
+      <w:proofErr w:type="spellStart"/>
+      <w:r>
+        <w:rPr>
+          <w:sz w:val="24"/>
+          <w:szCs w:val="24"/>
+          <w:lang w:val="en-US"/>
+        </w:rPr>
+        <w:t>ux</w:t>
+      </w:r>
+      <w:proofErr w:type="spellEnd"/>
+      <w:r>
+        <w:rPr>
+          <w:sz w:val="24"/>
+          <w:szCs w:val="24"/>
+          <w:lang w:val="en-US"/>
+        </w:rPr>
+        <w:t xml:space="preserve"> </w:t>
+      </w:r>
+      <w:proofErr w:type="spellStart"/>
+      <w:r>
+        <w:rPr>
+          <w:sz w:val="24"/>
+          <w:szCs w:val="24"/>
+          <w:lang w:val="en-US"/>
+        </w:rPr>
+        <w:t>ouput</w:t>
+      </w:r>
+      <w:proofErr w:type="spellEnd"/>
+      <w:r>
+        <w:rPr>
+          <w:sz w:val="24"/>
+          <w:szCs w:val="24"/>
+          <w:lang w:val="en-US"/>
+        </w:rPr>
+        <w:t xml:space="preserve"> from act is linked to the </w:t>
+      </w:r>
+      <w:proofErr w:type="spellStart"/>
+      <w:r>
+        <w:rPr>
+          <w:sz w:val="24"/>
+          <w:szCs w:val="24"/>
+          <w:lang w:val="en-US"/>
+        </w:rPr>
+        <w:t>ux</w:t>
+      </w:r>
+      <w:proofErr w:type="spellEnd"/>
+      <w:r>
+        <w:rPr>
+          <w:sz w:val="24"/>
+          <w:szCs w:val="24"/>
+          <w:lang w:val="en-US"/>
+        </w:rPr>
+        <w:t xml:space="preserve"> input from can</w:t>
+      </w:r>
       <w:r>
         <w:rPr>
           <w:sz w:val="24"/>
@@ -10150,32 +10164,6 @@
         </w:rPr>
         <w:br/>
       </w:r>
-    </w:p>
-    <w:p>
-      <w:pPr>
-        <w:rPr>
-          <w:sz w:val="24"/>
-          <w:szCs w:val="24"/>
-          <w:lang w:val="en-US"/>
-        </w:rPr>
-      </w:pPr>
-      <w:r>
-        <w:rPr>
-          <w:sz w:val="24"/>
-          <w:szCs w:val="24"/>
-          <w:lang w:val="en-US"/>
-        </w:rPr>
-        <w:lastRenderedPageBreak/>
-        <w:t>And then you can also add some initial values to your parameters with the last section</w:t>
-      </w:r>
-      <w:r>
-        <w:rPr>
-          <w:sz w:val="24"/>
-          <w:szCs w:val="24"/>
-          <w:lang w:val="en-US"/>
-        </w:rPr>
-        <w:br/>
-      </w:r>
       <w:r>
         <w:rPr>
           <w:noProof/>
@@ -10184,10 +10172,10 @@
           <w:lang w:val="en-US"/>
         </w:rPr>
         <w:drawing>
-          <wp:inline distT="0" distB="0" distL="0" distR="0" wp14:anchorId="46209237" wp14:editId="0D58A6EB">
+          <wp:inline distT="0" distB="0" distL="0" distR="0" wp14:anchorId="56FB06D7" wp14:editId="17075C66">
             <wp:extent cx="5760720" cy="3060700"/>
             <wp:effectExtent l="0" t="0" r="0" b="6350"/>
-            <wp:docPr id="36" name="Image 36"/>
+            <wp:docPr id="35" name="Image 35"/>
             <wp:cNvGraphicFramePr>
               <a:graphicFrameLocks xmlns:a="http://schemas.openxmlformats.org/drawingml/2006/main" noChangeAspect="1"/>
             </wp:cNvGraphicFramePr>
@@ -10219,48 +10207,6 @@
           </wp:inline>
         </w:drawing>
       </w:r>
-    </w:p>
-    <w:p>
-      <w:pPr>
-        <w:rPr>
-          <w:sz w:val="24"/>
-          <w:szCs w:val="24"/>
-          <w:lang w:val="en-US"/>
-        </w:rPr>
-      </w:pPr>
-      <w:r>
-        <w:rPr>
-          <w:sz w:val="24"/>
-          <w:szCs w:val="24"/>
-          <w:lang w:val="en-US"/>
-        </w:rPr>
-        <w:t>Remember to click save when you’re done.</w:t>
-      </w:r>
-    </w:p>
-    <w:p>
-      <w:pPr>
-        <w:rPr>
-          <w:sz w:val="24"/>
-          <w:szCs w:val="24"/>
-          <w:lang w:val="en-US"/>
-        </w:rPr>
-      </w:pPr>
-      <w:r>
-        <w:rPr>
-          <w:sz w:val="24"/>
-          <w:szCs w:val="24"/>
-          <w:lang w:val="en-US"/>
-        </w:rPr>
-        <w:t>Now right click on the multi-model</w:t>
-      </w:r>
-      <w:r>
-        <w:rPr>
-          <w:sz w:val="24"/>
-          <w:szCs w:val="24"/>
-          <w:lang w:val="en-US"/>
-        </w:rPr>
-        <w:t xml:space="preserve"> and select Create a Co-Simulation Configuration</w:t>
-      </w:r>
       <w:r>
         <w:rPr>
           <w:sz w:val="24"/>
@@ -10269,6 +10215,32 @@
         </w:rPr>
         <w:br/>
       </w:r>
+    </w:p>
+    <w:p>
+      <w:pPr>
+        <w:rPr>
+          <w:sz w:val="24"/>
+          <w:szCs w:val="24"/>
+          <w:lang w:val="en-US"/>
+        </w:rPr>
+      </w:pPr>
+      <w:r>
+        <w:rPr>
+          <w:sz w:val="24"/>
+          <w:szCs w:val="24"/>
+          <w:lang w:val="en-US"/>
+        </w:rPr>
+        <w:lastRenderedPageBreak/>
+        <w:t>And then you can also add some initial values to your parameters with the last section</w:t>
+      </w:r>
+      <w:r>
+        <w:rPr>
+          <w:sz w:val="24"/>
+          <w:szCs w:val="24"/>
+          <w:lang w:val="en-US"/>
+        </w:rPr>
+        <w:br/>
+      </w:r>
       <w:r>
         <w:rPr>
           <w:noProof/>
@@ -10277,10 +10249,10 @@
           <w:lang w:val="en-US"/>
         </w:rPr>
         <w:drawing>
-          <wp:inline distT="0" distB="0" distL="0" distR="0" wp14:anchorId="78891D48" wp14:editId="69F69807">
+          <wp:inline distT="0" distB="0" distL="0" distR="0" wp14:anchorId="46209237" wp14:editId="0D58A6EB">
             <wp:extent cx="5760720" cy="3060700"/>
             <wp:effectExtent l="0" t="0" r="0" b="6350"/>
-            <wp:docPr id="37" name="Image 37"/>
+            <wp:docPr id="36" name="Image 36"/>
             <wp:cNvGraphicFramePr>
               <a:graphicFrameLocks xmlns:a="http://schemas.openxmlformats.org/drawingml/2006/main" noChangeAspect="1"/>
             </wp:cNvGraphicFramePr>
@@ -10327,8 +10299,32 @@
           <w:szCs w:val="24"/>
           <w:lang w:val="en-US"/>
         </w:rPr>
-        <w:lastRenderedPageBreak/>
-        <w:t>And configurate your co-simulation before saving.</w:t>
+        <w:t>Remember to click save when you’re done.</w:t>
+      </w:r>
+    </w:p>
+    <w:p>
+      <w:pPr>
+        <w:rPr>
+          <w:sz w:val="24"/>
+          <w:szCs w:val="24"/>
+          <w:lang w:val="en-US"/>
+        </w:rPr>
+      </w:pPr>
+      <w:r>
+        <w:rPr>
+          <w:sz w:val="24"/>
+          <w:szCs w:val="24"/>
+          <w:lang w:val="en-US"/>
+        </w:rPr>
+        <w:t>Now right click on the multi-model</w:t>
+      </w:r>
+      <w:r>
+        <w:rPr>
+          <w:sz w:val="24"/>
+          <w:szCs w:val="24"/>
+          <w:lang w:val="en-US"/>
+        </w:rPr>
+        <w:t xml:space="preserve"> and select Create a Co-Simulation Configuration</w:t>
       </w:r>
       <w:r>
         <w:rPr>
@@ -10346,10 +10342,10 @@
           <w:lang w:val="en-US"/>
         </w:rPr>
         <w:drawing>
-          <wp:inline distT="0" distB="0" distL="0" distR="0" wp14:anchorId="7945F10F" wp14:editId="2BCD9B22">
+          <wp:inline distT="0" distB="0" distL="0" distR="0" wp14:anchorId="78891D48" wp14:editId="69F69807">
             <wp:extent cx="5760720" cy="3060700"/>
             <wp:effectExtent l="0" t="0" r="0" b="6350"/>
-            <wp:docPr id="38" name="Image 38" descr="Une image contenant texte&#10;&#10;Description générée automatiquement"/>
+            <wp:docPr id="37" name="Image 37"/>
             <wp:cNvGraphicFramePr>
               <a:graphicFrameLocks xmlns:a="http://schemas.openxmlformats.org/drawingml/2006/main" noChangeAspect="1"/>
             </wp:cNvGraphicFramePr>
@@ -10357,7 +10353,7 @@
               <a:graphicData uri="http://schemas.openxmlformats.org/drawingml/2006/picture">
                 <pic:pic xmlns:pic="http://schemas.openxmlformats.org/drawingml/2006/picture">
                   <pic:nvPicPr>
-                    <pic:cNvPr id="38" name="Image 38" descr="Une image contenant texte&#10;&#10;Description générée automatiquement"/>
+                    <pic:cNvPr id="1" name=""/>
                     <pic:cNvPicPr/>
                   </pic:nvPicPr>
                   <pic:blipFill>
@@ -10396,6 +10392,75 @@
           <w:szCs w:val="24"/>
           <w:lang w:val="en-US"/>
         </w:rPr>
+        <w:lastRenderedPageBreak/>
+        <w:t>And configurate your co-simulation before saving.</w:t>
+      </w:r>
+      <w:r>
+        <w:rPr>
+          <w:sz w:val="24"/>
+          <w:szCs w:val="24"/>
+          <w:lang w:val="en-US"/>
+        </w:rPr>
+        <w:br/>
+      </w:r>
+      <w:r>
+        <w:rPr>
+          <w:noProof/>
+          <w:sz w:val="24"/>
+          <w:szCs w:val="24"/>
+          <w:lang w:val="en-US"/>
+        </w:rPr>
+        <w:drawing>
+          <wp:inline distT="0" distB="0" distL="0" distR="0" wp14:anchorId="7945F10F" wp14:editId="2BCD9B22">
+            <wp:extent cx="5760720" cy="3060700"/>
+            <wp:effectExtent l="0" t="0" r="0" b="6350"/>
+            <wp:docPr id="38" name="Image 38" descr="Une image contenant texte&#10;&#10;Description générée automatiquement"/>
+            <wp:cNvGraphicFramePr>
+              <a:graphicFrameLocks xmlns:a="http://schemas.openxmlformats.org/drawingml/2006/main" noChangeAspect="1"/>
+            </wp:cNvGraphicFramePr>
+            <a:graphic xmlns:a="http://schemas.openxmlformats.org/drawingml/2006/main">
+              <a:graphicData uri="http://schemas.openxmlformats.org/drawingml/2006/picture">
+                <pic:pic xmlns:pic="http://schemas.openxmlformats.org/drawingml/2006/picture">
+                  <pic:nvPicPr>
+                    <pic:cNvPr id="38" name="Image 38" descr="Une image contenant texte&#10;&#10;Description générée automatiquement"/>
+                    <pic:cNvPicPr/>
+                  </pic:nvPicPr>
+                  <pic:blipFill>
+                    <a:blip r:embed="rId46"/>
+                    <a:stretch>
+                      <a:fillRect/>
+                    </a:stretch>
+                  </pic:blipFill>
+                  <pic:spPr>
+                    <a:xfrm>
+                      <a:off x="0" y="0"/>
+                      <a:ext cx="5760720" cy="3060700"/>
+                    </a:xfrm>
+                    <a:prstGeom prst="rect">
+                      <a:avLst/>
+                    </a:prstGeom>
+                  </pic:spPr>
+                </pic:pic>
+              </a:graphicData>
+            </a:graphic>
+          </wp:inline>
+        </w:drawing>
+      </w:r>
+    </w:p>
+    <w:p>
+      <w:pPr>
+        <w:rPr>
+          <w:sz w:val="24"/>
+          <w:szCs w:val="24"/>
+          <w:lang w:val="en-US"/>
+        </w:rPr>
+      </w:pPr>
+      <w:r>
+        <w:rPr>
+          <w:sz w:val="24"/>
+          <w:szCs w:val="24"/>
+          <w:lang w:val="en-US"/>
+        </w:rPr>
         <w:t xml:space="preserve">Close the configuration tab </w:t>
       </w:r>
       <w:r>
@@ -10437,7 +10502,7 @@
                     <pic:cNvPicPr/>
                   </pic:nvPicPr>
                   <pic:blipFill>
-                    <a:blip r:embed="rId46"/>
+                    <a:blip r:embed="rId47"/>
                     <a:stretch>
                       <a:fillRect/>
                     </a:stretch>
@@ -10611,7 +10676,7 @@
                     <pic:cNvPicPr/>
                   </pic:nvPicPr>
                   <pic:blipFill>
-                    <a:blip r:embed="rId47"/>
+                    <a:blip r:embed="rId48"/>
                     <a:stretch>
                       <a:fillRect/>
                     </a:stretch>
@@ -10662,7 +10727,7 @@
                     <pic:cNvPicPr/>
                   </pic:nvPicPr>
                   <pic:blipFill>
-                    <a:blip r:embed="rId48"/>
+                    <a:blip r:embed="rId49"/>
                     <a:stretch>
                       <a:fillRect/>
                     </a:stretch>
@@ -10825,7 +10890,7 @@
                     <pic:cNvPicPr/>
                   </pic:nvPicPr>
                   <pic:blipFill>
-                    <a:blip r:embed="rId49"/>
+                    <a:blip r:embed="rId50"/>
                     <a:stretch>
                       <a:fillRect/>
                     </a:stretch>
@@ -11019,7 +11084,7 @@
         </w:rPr>
         <w:t xml:space="preserve"> </w:t>
       </w:r>
-      <w:hyperlink r:id="rId50" w:history="1">
+      <w:hyperlink r:id="rId51" w:history="1">
         <w:r>
           <w:rPr>
             <w:rStyle w:val="Lienhypertexte"/>
@@ -11094,7 +11159,7 @@
         </w:rPr>
         <w:t xml:space="preserve">, mostly from this CCX forum thread, </w:t>
       </w:r>
-      <w:hyperlink r:id="rId51" w:history="1">
+      <w:hyperlink r:id="rId52" w:history="1">
         <w:r>
           <w:rPr>
             <w:rStyle w:val="Lienhypertexte"/>
@@ -11554,7 +11619,7 @@
         </w:rPr>
         <w:t xml:space="preserve">this thread: </w:t>
       </w:r>
-      <w:hyperlink r:id="rId52" w:history="1">
+      <w:hyperlink r:id="rId53" w:history="1">
         <w:r>
           <w:rPr>
             <w:rStyle w:val="Lienhypertexte"/>
@@ -11562,27 +11627,7 @@
             <w:szCs w:val="24"/>
             <w:lang w:val="en-US"/>
           </w:rPr>
-          <w:t xml:space="preserve">Where to start with </w:t>
-        </w:r>
-        <w:proofErr w:type="gramStart"/>
-        <w:r>
-          <w:rPr>
-            <w:rStyle w:val="Lienhypertexte"/>
-            <w:sz w:val="24"/>
-            <w:szCs w:val="24"/>
-            <w:lang w:val="en-US"/>
-          </w:rPr>
-          <w:t>open source</w:t>
-        </w:r>
-        <w:proofErr w:type="gramEnd"/>
-        <w:r>
-          <w:rPr>
-            <w:rStyle w:val="Lienhypertexte"/>
-            <w:sz w:val="24"/>
-            <w:szCs w:val="24"/>
-            <w:lang w:val="en-US"/>
-          </w:rPr>
-          <w:t xml:space="preserve"> FEA - CalculiX</w:t>
+          <w:t>Where to start with open source FEA - CalculiX</w:t>
         </w:r>
       </w:hyperlink>
       <w:r>
@@ -11705,25 +11750,7 @@
           <w:szCs w:val="24"/>
           <w:lang w:val="en-US"/>
         </w:rPr>
-        <w:t xml:space="preserve">software files. </w:t>
-      </w:r>
-      <w:proofErr w:type="gramStart"/>
-      <w:r>
-        <w:rPr>
-          <w:sz w:val="24"/>
-          <w:szCs w:val="24"/>
-          <w:lang w:val="en-US"/>
-        </w:rPr>
-        <w:t>So</w:t>
-      </w:r>
-      <w:proofErr w:type="gramEnd"/>
-      <w:r>
-        <w:rPr>
-          <w:sz w:val="24"/>
-          <w:szCs w:val="24"/>
-          <w:lang w:val="en-US"/>
-        </w:rPr>
-        <w:t xml:space="preserve"> exploration on that idea also needs to be looked into.</w:t>
+        <w:t>software files. So exploration on that idea also needs to be looked into.</w:t>
       </w:r>
       <w:r>
         <w:rPr>

</xml_diff>